<commit_message>
Added changes for version 2.0.0-rc3 of async.
Just descriptions of the changes, not updating the course materials
We will wait until the real release before updating the others.
</commit_message>
<xml_diff>
--- a/node/lesson-65-async/instructions/async.docx
+++ b/node/lesson-65-async/instructions/async.docx
@@ -132,6 +132,9 @@
       </w:r>
       <w:r>
         <w:t xml:space="preserve"> is version 2.0.0-rc3.  These are NOT compatible.  Feel free to examine the online documentation to determine the differences.  HINT: the order of the parameters is different.  We will change the labs when 2.0 is released.</w:t>
+      </w:r>
+      <w:r>
+        <w:t xml:space="preserve">  If the task has NO dependencies, it has only one parameter, the callback.  If the task has dependencies, the task has two parameters, the current results and the callback.</w:t>
       </w:r>
       <w:bookmarkStart w:id="0" w:name="_GoBack"/>
       <w:bookmarkEnd w:id="0"/>
@@ -384,6 +387,7 @@
     <w:p/>
     <w:p>
       <w:r>
+        <w:lastRenderedPageBreak/>
         <w:t>1</w:t>
       </w:r>
       <w:r>
@@ -431,7 +435,6 @@
         <w:pStyle w:val="Heading2"/>
       </w:pPr>
       <w:r>
-        <w:lastRenderedPageBreak/>
         <w:t>Invoke async.auto</w:t>
       </w:r>
     </w:p>
@@ -3753,7 +3756,7 @@
 </file>
 
 <file path=customXml/itemProps1.xml><?xml version="1.0" encoding="utf-8"?>
-<ds:datastoreItem xmlns:ds="http://schemas.openxmlformats.org/officeDocument/2006/customXml" ds:itemID="{A560EA21-4A56-1649-B58E-86C46305F76B}">
+<ds:datastoreItem xmlns:ds="http://schemas.openxmlformats.org/officeDocument/2006/customXml" ds:itemID="{4D36EC33-8EBA-7847-9A9B-6C1D36BFBF55}">
   <ds:schemaRefs>
     <ds:schemaRef ds:uri="http://schemas.openxmlformats.org/officeDocument/2006/bibliography"/>
   </ds:schemaRefs>

</xml_diff>

<commit_message>
Updated async to use version 2.x of the module
</commit_message>
<xml_diff>
--- a/node/lesson-65-async/instructions/async.docx
+++ b/node/lesson-65-async/instructions/async.docx
@@ -122,22 +122,29 @@
         <w:t>async</w:t>
       </w:r>
       <w:r>
-        <w:t xml:space="preserve"> in the solutions folder is 1.4.x and the version obtained with </w:t>
-      </w:r>
-      <w:r>
-        <w:rPr>
-          <w:rStyle w:val="InlineCode"/>
-        </w:rPr>
-        <w:t>npm install async</w:t>
-      </w:r>
-      <w:r>
-        <w:t xml:space="preserve"> is version 2.0.0-rc3.  These are NOT compatible.  Feel free to examine the online documentation to determine the differences.  HINT: the order of the parameters is different.  We will change the labs when 2.0 is released.</w:t>
-      </w:r>
-      <w:r>
-        <w:t xml:space="preserve">  If the task has NO dependencies, it has only one parameter, the callback.  If the task has dependencies, the task has two parameters, the current results and the callback.</w:t>
-      </w:r>
-      <w:bookmarkStart w:id="0" w:name="_GoBack"/>
-      <w:bookmarkEnd w:id="0"/>
+        <w:t xml:space="preserve"> in the solutions folder is </w:t>
+      </w:r>
+      <w:r>
+        <w:t>2.1.x</w:t>
+      </w:r>
+      <w:r>
+        <w:t>.</w:t>
+      </w:r>
+      <w:r>
+        <w:t xml:space="preserve">  If the task has NO dependencies, it has only one parameter, the callback.  If the task has dependencies, the </w:t>
+      </w:r>
+      <w:r>
+        <w:t>task</w:t>
+      </w:r>
+      <w:r>
+        <w:t xml:space="preserve"> has two parameters, the current results</w:t>
+      </w:r>
+      <w:r>
+        <w:t xml:space="preserve"> first, then</w:t>
+      </w:r>
+      <w:r>
+        <w:t xml:space="preserve"> the callback.</w:t>
+      </w:r>
     </w:p>
     <w:p>
       <w:pPr>
@@ -387,11 +394,99 @@
     <w:p/>
     <w:p>
       <w:r>
+        <w:t>1</w:t>
+      </w:r>
+      <w:r>
+        <w:t xml:space="preserve">.  Add a property named </w:t>
+      </w:r>
+      <w:r>
+        <w:rPr>
+          <w:rStyle w:val="InlineCode"/>
+        </w:rPr>
+        <w:t>exists</w:t>
+      </w:r>
+      <w:r>
+        <w:t xml:space="preserve"> to </w:t>
+      </w:r>
+      <w:r>
+        <w:t xml:space="preserve">variable </w:t>
+      </w:r>
+      <w:r>
+        <w:rPr>
+          <w:rStyle w:val="InlineCode"/>
+        </w:rPr>
+        <w:t>tasks</w:t>
+      </w:r>
+      <w:r>
+        <w:t xml:space="preserve"> whose value is </w:t>
+      </w:r>
+      <w:r>
+        <w:t xml:space="preserve">a reference to </w:t>
+      </w:r>
+      <w:r>
+        <w:t xml:space="preserve">the </w:t>
+      </w:r>
+      <w:r>
+        <w:rPr>
+          <w:rStyle w:val="InlineCode"/>
+        </w:rPr>
+        <w:t>exists</w:t>
+      </w:r>
+      <w:r>
+        <w:t xml:space="preserve"> function.</w:t>
+      </w:r>
+    </w:p>
+    <w:p>
+      <w:pPr>
+        <w:pStyle w:val="Heading2"/>
+      </w:pPr>
+      <w:r>
         <w:lastRenderedPageBreak/>
-        <w:t>1</w:t>
-      </w:r>
-      <w:r>
-        <w:t xml:space="preserve">.  Add a property named </w:t>
+        <w:t>Invoke async.auto</w:t>
+      </w:r>
+    </w:p>
+    <w:p>
+      <w:r>
+        <w:t>2</w:t>
+      </w:r>
+      <w:r>
+        <w:t xml:space="preserve">.  Now that we've got a minimal tasks object created, add the invocation of </w:t>
+      </w:r>
+      <w:r>
+        <w:rPr>
+          <w:rStyle w:val="InlineCode"/>
+        </w:rPr>
+        <w:t>async.auto</w:t>
+      </w:r>
+      <w:r>
+        <w:t xml:space="preserve"> that takes the </w:t>
+      </w:r>
+      <w:r>
+        <w:rPr>
+          <w:rStyle w:val="InlineCode"/>
+        </w:rPr>
+        <w:t>tasks</w:t>
+      </w:r>
+      <w:r>
+        <w:t xml:space="preserve"> object and a callback of the form </w:t>
+      </w:r>
+      <w:r>
+        <w:rPr>
+          <w:rStyle w:val="InlineCode"/>
+        </w:rPr>
+        <w:t>function(err, results)</w:t>
+      </w:r>
+      <w:r>
+        <w:t xml:space="preserve"> that checks for the existence of an error and, if one exists, logs it to the console, otherwise simply logs a message that the file was minified ok.</w:t>
+      </w:r>
+    </w:p>
+    <w:p/>
+    <w:p>
+      <w:r>
+        <w:t>3</w:t>
+      </w:r>
+      <w:r>
+        <w:t xml:space="preserve">.  Execute your tiny workflow consisting simply of the call to </w:t>
       </w:r>
       <w:r>
         <w:rPr>
@@ -400,10 +495,62 @@
         <w:t>exists</w:t>
       </w:r>
       <w:r>
-        <w:t xml:space="preserve"> to </w:t>
-      </w:r>
-      <w:r>
-        <w:t xml:space="preserve">variable </w:t>
+        <w:t xml:space="preserve"> by executing </w:t>
+      </w:r>
+      <w:r>
+        <w:rPr>
+          <w:rStyle w:val="InlineCode"/>
+        </w:rPr>
+        <w:t>node auto.js</w:t>
+      </w:r>
+      <w:r>
+        <w:t xml:space="preserve"> at a command prompt.</w:t>
+      </w:r>
+    </w:p>
+    <w:p/>
+    <w:p>
+      <w:r>
+        <w:t xml:space="preserve">Once you see your </w:t>
+      </w:r>
+      <w:r>
+        <w:rPr>
+          <w:rStyle w:val="InlineCode"/>
+        </w:rPr>
+        <w:t>'minified ok'</w:t>
+      </w:r>
+      <w:r>
+        <w:t xml:space="preserve"> message, move on to the next step.</w:t>
+      </w:r>
+    </w:p>
+    <w:p>
+      <w:pPr>
+        <w:pStyle w:val="Heading2"/>
+      </w:pPr>
+      <w:r>
+        <w:t>Add the read task</w:t>
+      </w:r>
+    </w:p>
+    <w:p>
+      <w:r>
+        <w:t xml:space="preserve">The next thing to do is to add to the workflow the call to the read function, but only after the call to </w:t>
+      </w:r>
+      <w:r>
+        <w:rPr>
+          <w:rStyle w:val="InlineCode"/>
+        </w:rPr>
+        <w:t>exists</w:t>
+      </w:r>
+      <w:r>
+        <w:t xml:space="preserve"> has completed successfully.</w:t>
+      </w:r>
+    </w:p>
+    <w:p/>
+    <w:p>
+      <w:r>
+        <w:t>4</w:t>
+      </w:r>
+      <w:r>
+        <w:t xml:space="preserve">.  Update your </w:t>
       </w:r>
       <w:r>
         <w:rPr>
@@ -412,13 +559,22 @@
         <w:t>tasks</w:t>
       </w:r>
       <w:r>
-        <w:t xml:space="preserve"> whose value is </w:t>
-      </w:r>
-      <w:r>
-        <w:t xml:space="preserve">a reference to </w:t>
-      </w:r>
-      <w:r>
-        <w:t xml:space="preserve">the </w:t>
+        <w:t xml:space="preserve"> object to contain a property called </w:t>
+      </w:r>
+      <w:r>
+        <w:rPr>
+          <w:rStyle w:val="InlineCode"/>
+        </w:rPr>
+        <w:t>read</w:t>
+      </w:r>
+      <w:r>
+        <w:t xml:space="preserve"> whose value is an array </w:t>
+      </w:r>
+      <w:r>
+        <w:t xml:space="preserve">of a string containing </w:t>
+      </w:r>
+      <w:r>
+        <w:t>the name of the key you used for the task that confirms file existence (</w:t>
       </w:r>
       <w:r>
         <w:rPr>
@@ -427,32 +583,128 @@
         <w:t>exists</w:t>
       </w:r>
       <w:r>
+        <w:t>)</w:t>
+      </w:r>
+      <w:r>
+        <w:t xml:space="preserve"> and a reference to the </w:t>
+      </w:r>
+      <w:r>
+        <w:rPr>
+          <w:rStyle w:val="InlineCode"/>
+        </w:rPr>
+        <w:t>read</w:t>
+      </w:r>
+      <w:r>
         <w:t xml:space="preserve"> function.</w:t>
       </w:r>
     </w:p>
+    <w:p/>
+    <w:p>
+      <w:r>
+        <w:t>5</w:t>
+      </w:r>
+      <w:r>
+        <w:t xml:space="preserve">.  Execute your workflow again via </w:t>
+      </w:r>
+      <w:r>
+        <w:rPr>
+          <w:rStyle w:val="InlineCode"/>
+        </w:rPr>
+        <w:t>node auto.js</w:t>
+      </w:r>
+      <w:r>
+        <w:t xml:space="preserve"> at the command prompt.</w:t>
+      </w:r>
+      <w:r>
+        <w:t xml:space="preserve">  This time, you should observe </w:t>
+      </w:r>
+      <w:r>
+        <w:t>the</w:t>
+      </w:r>
+      <w:r>
+        <w:t xml:space="preserve"> </w:t>
+      </w:r>
+      <w:r>
+        <w:rPr>
+          <w:rStyle w:val="InlineCode"/>
+        </w:rPr>
+        <w:t>exists</w:t>
+      </w:r>
+      <w:r>
+        <w:t xml:space="preserve"> function being invoked before the </w:t>
+      </w:r>
+      <w:r>
+        <w:rPr>
+          <w:rStyle w:val="InlineCode"/>
+        </w:rPr>
+        <w:t>read</w:t>
+      </w:r>
+      <w:r>
+        <w:t xml:space="preserve"> function.</w:t>
+      </w:r>
+    </w:p>
+    <w:p/>
+    <w:p>
+      <w:r>
+        <w:t xml:space="preserve">Once you see </w:t>
+      </w:r>
+      <w:r>
+        <w:t xml:space="preserve">the order of invocations that you expect and </w:t>
+      </w:r>
+      <w:r>
+        <w:t xml:space="preserve">your </w:t>
+      </w:r>
+      <w:r>
+        <w:rPr>
+          <w:rStyle w:val="InlineCode"/>
+        </w:rPr>
+        <w:t>'minified ok'</w:t>
+      </w:r>
+      <w:r>
+        <w:t xml:space="preserve"> message again, move on to the next step.</w:t>
+      </w:r>
+    </w:p>
     <w:p>
       <w:pPr>
         <w:pStyle w:val="Heading2"/>
       </w:pPr>
       <w:r>
-        <w:t>Invoke async.auto</w:t>
-      </w:r>
-    </w:p>
-    <w:p>
-      <w:r>
-        <w:t>2</w:t>
-      </w:r>
-      <w:r>
-        <w:t xml:space="preserve">.  Now that we've got a minimal tasks object created, add the invocation of </w:t>
-      </w:r>
-      <w:r>
-        <w:rPr>
-          <w:rStyle w:val="InlineCode"/>
-        </w:rPr>
-        <w:t>async.auto</w:t>
-      </w:r>
-      <w:r>
-        <w:t xml:space="preserve"> that takes the </w:t>
+        <w:t>Add the create task</w:t>
+      </w:r>
+    </w:p>
+    <w:p>
+      <w:r>
+        <w:t xml:space="preserve">Before we can write anything to the destination file, let's add a call to the </w:t>
+      </w:r>
+      <w:r>
+        <w:rPr>
+          <w:rStyle w:val="InlineCode"/>
+        </w:rPr>
+        <w:t>create</w:t>
+      </w:r>
+      <w:r>
+        <w:t xml:space="preserve"> function, which ensures that the file is created an</w:t>
+      </w:r>
+      <w:r>
+        <w:t xml:space="preserve">d opened with a file descriptor.  Note that </w:t>
+      </w:r>
+      <w:r>
+        <w:rPr>
+          <w:rStyle w:val="InlineCode"/>
+        </w:rPr>
+        <w:t>create</w:t>
+      </w:r>
+      <w:r>
+        <w:t xml:space="preserve"> has no prerequisites because we're always creating &amp; overwriting the destination file.</w:t>
+      </w:r>
+    </w:p>
+    <w:p/>
+    <w:p>
+      <w:r>
+        <w:t>6</w:t>
+      </w:r>
+      <w:r>
+        <w:t xml:space="preserve">.  Update the </w:t>
       </w:r>
       <w:r>
         <w:rPr>
@@ -461,34 +713,25 @@
         <w:t>tasks</w:t>
       </w:r>
       <w:r>
-        <w:t xml:space="preserve"> object and a callback of the form </w:t>
-      </w:r>
-      <w:r>
-        <w:rPr>
-          <w:rStyle w:val="InlineCode"/>
-        </w:rPr>
-        <w:t>function(err, results)</w:t>
-      </w:r>
-      <w:r>
-        <w:t xml:space="preserve"> that checks for the existence of an error and, if one exists, logs it to the console, otherwise simply logs a message that the file was minified ok.</w:t>
+        <w:t xml:space="preserve"> object with a property </w:t>
+      </w:r>
+      <w:r>
+        <w:rPr>
+          <w:rStyle w:val="InlineCode"/>
+        </w:rPr>
+        <w:t>create</w:t>
+      </w:r>
+      <w:r>
+        <w:t xml:space="preserve"> whose value is a reference to the create function.</w:t>
       </w:r>
     </w:p>
     <w:p/>
     <w:p>
       <w:r>
-        <w:t>3</w:t>
-      </w:r>
-      <w:r>
-        <w:t xml:space="preserve">.  Execute your tiny workflow consisting simply of the call to </w:t>
-      </w:r>
-      <w:r>
-        <w:rPr>
-          <w:rStyle w:val="InlineCode"/>
-        </w:rPr>
-        <w:t>exists</w:t>
-      </w:r>
-      <w:r>
-        <w:t xml:space="preserve"> by executing </w:t>
+        <w:t>7</w:t>
+      </w:r>
+      <w:r>
+        <w:t xml:space="preserve">.  Execute your workflow again via </w:t>
       </w:r>
       <w:r>
         <w:rPr>
@@ -497,7 +740,7 @@
         <w:t>node auto.js</w:t>
       </w:r>
       <w:r>
-        <w:t xml:space="preserve"> at a command prompt.</w:t>
+        <w:t>.</w:t>
       </w:r>
     </w:p>
     <w:p/>
@@ -509,6 +752,15 @@
         <w:rPr>
           <w:rStyle w:val="InlineCode"/>
         </w:rPr>
+        <w:t>create</w:t>
+      </w:r>
+      <w:r>
+        <w:t xml:space="preserve"> function being called and your </w:t>
+      </w:r>
+      <w:r>
+        <w:rPr>
+          <w:rStyle w:val="InlineCode"/>
+        </w:rPr>
         <w:t>'minified ok'</w:t>
       </w:r>
       <w:r>
@@ -520,245 +772,6 @@
         <w:pStyle w:val="Heading2"/>
       </w:pPr>
       <w:r>
-        <w:t>Add the read task</w:t>
-      </w:r>
-    </w:p>
-    <w:p>
-      <w:r>
-        <w:t xml:space="preserve">The next thing to do is to add to the workflow the call to the read function, but only after the call to </w:t>
-      </w:r>
-      <w:r>
-        <w:rPr>
-          <w:rStyle w:val="InlineCode"/>
-        </w:rPr>
-        <w:t>exists</w:t>
-      </w:r>
-      <w:r>
-        <w:t xml:space="preserve"> has completed successfully.</w:t>
-      </w:r>
-    </w:p>
-    <w:p/>
-    <w:p>
-      <w:r>
-        <w:t>4</w:t>
-      </w:r>
-      <w:r>
-        <w:t xml:space="preserve">.  Update your </w:t>
-      </w:r>
-      <w:r>
-        <w:rPr>
-          <w:rStyle w:val="InlineCode"/>
-        </w:rPr>
-        <w:t>tasks</w:t>
-      </w:r>
-      <w:r>
-        <w:t xml:space="preserve"> object to contain a property called </w:t>
-      </w:r>
-      <w:r>
-        <w:rPr>
-          <w:rStyle w:val="InlineCode"/>
-        </w:rPr>
-        <w:t>read</w:t>
-      </w:r>
-      <w:r>
-        <w:t xml:space="preserve"> whose value is an array </w:t>
-      </w:r>
-      <w:r>
-        <w:t xml:space="preserve">of a string containing </w:t>
-      </w:r>
-      <w:r>
-        <w:t>the name of the key you used for the task that confirms file existence (</w:t>
-      </w:r>
-      <w:r>
-        <w:rPr>
-          <w:rStyle w:val="InlineCode"/>
-        </w:rPr>
-        <w:t>exists</w:t>
-      </w:r>
-      <w:r>
-        <w:t>)</w:t>
-      </w:r>
-      <w:r>
-        <w:t xml:space="preserve"> and a reference to the </w:t>
-      </w:r>
-      <w:r>
-        <w:rPr>
-          <w:rStyle w:val="InlineCode"/>
-        </w:rPr>
-        <w:t>read</w:t>
-      </w:r>
-      <w:r>
-        <w:t xml:space="preserve"> function.</w:t>
-      </w:r>
-    </w:p>
-    <w:p/>
-    <w:p>
-      <w:r>
-        <w:t>5</w:t>
-      </w:r>
-      <w:r>
-        <w:t xml:space="preserve">.  Execute your workflow again via </w:t>
-      </w:r>
-      <w:r>
-        <w:rPr>
-          <w:rStyle w:val="InlineCode"/>
-        </w:rPr>
-        <w:t>node auto.js</w:t>
-      </w:r>
-      <w:r>
-        <w:t xml:space="preserve"> at the command prompt.</w:t>
-      </w:r>
-      <w:r>
-        <w:t xml:space="preserve">  This time, you should observe your </w:t>
-      </w:r>
-      <w:r>
-        <w:rPr>
-          <w:rStyle w:val="InlineCode"/>
-        </w:rPr>
-        <w:t>exists</w:t>
-      </w:r>
-      <w:r>
-        <w:t xml:space="preserve"> function being invoked before the </w:t>
-      </w:r>
-      <w:r>
-        <w:rPr>
-          <w:rStyle w:val="InlineCode"/>
-        </w:rPr>
-        <w:t>read</w:t>
-      </w:r>
-      <w:r>
-        <w:t xml:space="preserve"> function.</w:t>
-      </w:r>
-    </w:p>
-    <w:p/>
-    <w:p>
-      <w:r>
-        <w:t xml:space="preserve">Once you see </w:t>
-      </w:r>
-      <w:r>
-        <w:t xml:space="preserve">the order of invocations that you expect and </w:t>
-      </w:r>
-      <w:r>
-        <w:t xml:space="preserve">your </w:t>
-      </w:r>
-      <w:r>
-        <w:rPr>
-          <w:rStyle w:val="InlineCode"/>
-        </w:rPr>
-        <w:t>'minified ok'</w:t>
-      </w:r>
-      <w:r>
-        <w:t xml:space="preserve"> message again, move on to the next step.</w:t>
-      </w:r>
-    </w:p>
-    <w:p>
-      <w:pPr>
-        <w:pStyle w:val="Heading2"/>
-      </w:pPr>
-      <w:r>
-        <w:t>Add the create task</w:t>
-      </w:r>
-    </w:p>
-    <w:p>
-      <w:r>
-        <w:t xml:space="preserve">Before we can write anything to the destination file, let's add a call to the </w:t>
-      </w:r>
-      <w:r>
-        <w:rPr>
-          <w:rStyle w:val="InlineCode"/>
-        </w:rPr>
-        <w:t>create</w:t>
-      </w:r>
-      <w:r>
-        <w:t xml:space="preserve"> function, which ensures that the file is created an</w:t>
-      </w:r>
-      <w:r>
-        <w:t xml:space="preserve">d opened with a file descriptor.  Note that </w:t>
-      </w:r>
-      <w:r>
-        <w:rPr>
-          <w:rStyle w:val="InlineCode"/>
-        </w:rPr>
-        <w:t>create</w:t>
-      </w:r>
-      <w:r>
-        <w:t xml:space="preserve"> has no prerequisites because we're always creating &amp; overwriting the destination file.</w:t>
-      </w:r>
-    </w:p>
-    <w:p/>
-    <w:p>
-      <w:r>
-        <w:t>6</w:t>
-      </w:r>
-      <w:r>
-        <w:t xml:space="preserve">.  Update the </w:t>
-      </w:r>
-      <w:r>
-        <w:rPr>
-          <w:rStyle w:val="InlineCode"/>
-        </w:rPr>
-        <w:t>tasks</w:t>
-      </w:r>
-      <w:r>
-        <w:t xml:space="preserve"> object with a property </w:t>
-      </w:r>
-      <w:r>
-        <w:rPr>
-          <w:rStyle w:val="InlineCode"/>
-        </w:rPr>
-        <w:t>create</w:t>
-      </w:r>
-      <w:r>
-        <w:t xml:space="preserve"> whose value is a reference to the create function.</w:t>
-      </w:r>
-    </w:p>
-    <w:p/>
-    <w:p>
-      <w:r>
-        <w:t>7</w:t>
-      </w:r>
-      <w:r>
-        <w:t xml:space="preserve">.  Execute your workflow again via </w:t>
-      </w:r>
-      <w:r>
-        <w:rPr>
-          <w:rStyle w:val="InlineCode"/>
-        </w:rPr>
-        <w:t>node auto.js</w:t>
-      </w:r>
-      <w:r>
-        <w:t>.</w:t>
-      </w:r>
-    </w:p>
-    <w:p/>
-    <w:p>
-      <w:r>
-        <w:t xml:space="preserve">Once you see your </w:t>
-      </w:r>
-      <w:r>
-        <w:rPr>
-          <w:rStyle w:val="InlineCode"/>
-        </w:rPr>
-        <w:t>create</w:t>
-      </w:r>
-      <w:r>
-        <w:t xml:space="preserve"> function being called and your </w:t>
-      </w:r>
-      <w:r>
-        <w:rPr>
-          <w:rStyle w:val="InlineCode"/>
-        </w:rPr>
-        <w:t>'minified ok'</w:t>
-      </w:r>
-      <w:r>
-        <w:t xml:space="preserve"> message, move on to the next step.</w:t>
-      </w:r>
-    </w:p>
-    <w:p>
-      <w:pPr>
-        <w:pStyle w:val="Heading2"/>
-      </w:pPr>
-      <w:r>
         <w:t>Add the write and close tasks</w:t>
       </w:r>
     </w:p>
@@ -767,7 +780,12 @@
         <w:t xml:space="preserve">We're now going to finish our </w:t>
       </w:r>
       <w:r>
-        <w:t>minification workflow by adding two more tasks:  one to write the contents of the source file and one to close the destination file after it's been written.</w:t>
+        <w:t>minification</w:t>
+      </w:r>
+      <w:bookmarkStart w:id="0" w:name="_GoBack"/>
+      <w:bookmarkEnd w:id="0"/>
+      <w:r>
+        <w:t xml:space="preserve"> workflow by adding two more tasks:  one to write the contents of the source file and one to close the destination file after it's been written.</w:t>
       </w:r>
     </w:p>
     <w:p/>
@@ -2428,7 +2446,7 @@
     </w:rPrDefault>
     <w:pPrDefault/>
   </w:docDefaults>
-  <w:latentStyles w:defLockedState="0" w:defUIPriority="99" w:defSemiHidden="0" w:defUnhideWhenUsed="0" w:defQFormat="0" w:count="380">
+  <w:latentStyles w:defLockedState="0" w:defUIPriority="99" w:defSemiHidden="0" w:defUnhideWhenUsed="0" w:defQFormat="0" w:count="382">
     <w:lsdException w:name="Normal" w:uiPriority="0" w:qFormat="1"/>
     <w:lsdException w:name="heading 1" w:uiPriority="9" w:qFormat="1"/>
     <w:lsdException w:name="heading 2" w:semiHidden="1" w:uiPriority="9" w:unhideWhenUsed="1" w:qFormat="1"/>
@@ -2534,7 +2552,6 @@
     <w:lsdException w:name="HTML Sample" w:semiHidden="1" w:unhideWhenUsed="1"/>
     <w:lsdException w:name="HTML Typewriter" w:semiHidden="1" w:unhideWhenUsed="1"/>
     <w:lsdException w:name="HTML Variable" w:semiHidden="1" w:unhideWhenUsed="1"/>
-    <w:lsdException w:name="Normal Table" w:semiHidden="1" w:unhideWhenUsed="1"/>
     <w:lsdException w:name="annotation subject" w:semiHidden="1" w:unhideWhenUsed="1"/>
     <w:lsdException w:name="No List" w:semiHidden="1" w:unhideWhenUsed="1"/>
     <w:lsdException w:name="Outline List 1" w:semiHidden="1" w:unhideWhenUsed="1"/>
@@ -2580,11 +2597,9 @@
     <w:lsdException w:name="Table Subtle 1" w:semiHidden="1" w:unhideWhenUsed="1"/>
     <w:lsdException w:name="Table Subtle 2" w:semiHidden="1" w:unhideWhenUsed="1"/>
     <w:lsdException w:name="Table Web 1" w:semiHidden="1" w:unhideWhenUsed="1"/>
-    <w:lsdException w:name="Table Web 2" w:semiHidden="1" w:unhideWhenUsed="1"/>
     <w:lsdException w:name="Table Web 3" w:semiHidden="1" w:unhideWhenUsed="1"/>
     <w:lsdException w:name="Balloon Text" w:semiHidden="1" w:unhideWhenUsed="1"/>
     <w:lsdException w:name="Table Grid" w:uiPriority="59"/>
-    <w:lsdException w:name="Table Theme" w:semiHidden="1" w:unhideWhenUsed="1"/>
     <w:lsdException w:name="Note Level 1" w:semiHidden="1" w:unhideWhenUsed="1"/>
     <w:lsdException w:name="Note Level 2" w:semiHidden="1" w:unhideWhenUsed="1"/>
     <w:lsdException w:name="Note Level 3" w:semiHidden="1" w:unhideWhenUsed="1"/>
@@ -2809,6 +2824,8 @@
     <w:lsdException w:name="List Table 5 Dark Accent 6" w:uiPriority="50"/>
     <w:lsdException w:name="List Table 6 Colorful Accent 6" w:uiPriority="51"/>
     <w:lsdException w:name="List Table 7 Colorful Accent 6" w:uiPriority="52"/>
+    <w:lsdException w:name="Mention" w:semiHidden="1" w:unhideWhenUsed="1"/>
+    <w:lsdException w:name="Smart Hyperlink" w:semiHidden="1" w:unhideWhenUsed="1"/>
   </w:latentStyles>
   <w:style w:type="paragraph" w:default="1" w:styleId="Normal">
     <w:name w:val="Normal"/>
@@ -3756,7 +3773,7 @@
 </file>
 
 <file path=customXml/itemProps1.xml><?xml version="1.0" encoding="utf-8"?>
-<ds:datastoreItem xmlns:ds="http://schemas.openxmlformats.org/officeDocument/2006/customXml" ds:itemID="{4D36EC33-8EBA-7847-9A9B-6C1D36BFBF55}">
+<ds:datastoreItem xmlns:ds="http://schemas.openxmlformats.org/officeDocument/2006/customXml" ds:itemID="{141FE506-1894-A047-9788-EB82C9D9B6A4}">
   <ds:schemaRefs>
     <ds:schemaRef ds:uri="http://schemas.openxmlformats.org/officeDocument/2006/bibliography"/>
   </ds:schemaRefs>

</xml_diff>

<commit_message>
Added fixes for Router 4.0
</commit_message>
<xml_diff>
--- a/node/lesson-65-async/instructions/async.docx
+++ b/node/lesson-65-async/instructions/async.docx
@@ -95,7 +95,21 @@
         <w:rPr>
           <w:rStyle w:val="InlineCode"/>
         </w:rPr>
-        <w:t>npm install async</w:t>
+        <w:t>npm install</w:t>
+      </w:r>
+      <w:r>
+        <w:rPr>
+          <w:rStyle w:val="InlineCode"/>
+        </w:rPr>
+        <w:t xml:space="preserve"> --save</w:t>
+      </w:r>
+      <w:bookmarkStart w:id="0" w:name="_GoBack"/>
+      <w:bookmarkEnd w:id="0"/>
+      <w:r>
+        <w:rPr>
+          <w:rStyle w:val="InlineCode"/>
+        </w:rPr>
+        <w:t xml:space="preserve"> async</w:t>
       </w:r>
       <w:r>
         <w:t xml:space="preserve">.  This will download &amp; install the latest version of the Async.js module into a directory called </w:t>
@@ -780,12 +794,7 @@
         <w:t xml:space="preserve">We're now going to finish our </w:t>
       </w:r>
       <w:r>
-        <w:t>minification</w:t>
-      </w:r>
-      <w:bookmarkStart w:id="0" w:name="_GoBack"/>
-      <w:bookmarkEnd w:id="0"/>
-      <w:r>
-        <w:t xml:space="preserve"> workflow by adding two more tasks:  one to write the contents of the source file and one to close the destination file after it's been written.</w:t>
+        <w:t>minification workflow by adding two more tasks:  one to write the contents of the source file and one to close the destination file after it's been written.</w:t>
       </w:r>
     </w:p>
     <w:p/>
@@ -2552,6 +2561,7 @@
     <w:lsdException w:name="HTML Sample" w:semiHidden="1" w:unhideWhenUsed="1"/>
     <w:lsdException w:name="HTML Typewriter" w:semiHidden="1" w:unhideWhenUsed="1"/>
     <w:lsdException w:name="HTML Variable" w:semiHidden="1" w:unhideWhenUsed="1"/>
+    <w:lsdException w:name="Normal Table" w:semiHidden="1" w:unhideWhenUsed="1"/>
     <w:lsdException w:name="annotation subject" w:semiHidden="1" w:unhideWhenUsed="1"/>
     <w:lsdException w:name="No List" w:semiHidden="1" w:unhideWhenUsed="1"/>
     <w:lsdException w:name="Outline List 1" w:semiHidden="1" w:unhideWhenUsed="1"/>
@@ -2597,9 +2607,11 @@
     <w:lsdException w:name="Table Subtle 1" w:semiHidden="1" w:unhideWhenUsed="1"/>
     <w:lsdException w:name="Table Subtle 2" w:semiHidden="1" w:unhideWhenUsed="1"/>
     <w:lsdException w:name="Table Web 1" w:semiHidden="1" w:unhideWhenUsed="1"/>
+    <w:lsdException w:name="Table Web 2" w:semiHidden="1" w:unhideWhenUsed="1"/>
     <w:lsdException w:name="Table Web 3" w:semiHidden="1" w:unhideWhenUsed="1"/>
     <w:lsdException w:name="Balloon Text" w:semiHidden="1" w:unhideWhenUsed="1"/>
     <w:lsdException w:name="Table Grid" w:uiPriority="59"/>
+    <w:lsdException w:name="Table Theme" w:semiHidden="1" w:unhideWhenUsed="1"/>
     <w:lsdException w:name="Note Level 1" w:semiHidden="1" w:unhideWhenUsed="1"/>
     <w:lsdException w:name="Note Level 2" w:semiHidden="1" w:unhideWhenUsed="1"/>
     <w:lsdException w:name="Note Level 3" w:semiHidden="1" w:unhideWhenUsed="1"/>
@@ -3773,7 +3785,7 @@
 </file>
 
 <file path=customXml/itemProps1.xml><?xml version="1.0" encoding="utf-8"?>
-<ds:datastoreItem xmlns:ds="http://schemas.openxmlformats.org/officeDocument/2006/customXml" ds:itemID="{141FE506-1894-A047-9788-EB82C9D9B6A4}">
+<ds:datastoreItem xmlns:ds="http://schemas.openxmlformats.org/officeDocument/2006/customXml" ds:itemID="{AB726A41-C5D5-DC43-A0CA-D2FA44330677}">
   <ds:schemaRefs>
     <ds:schemaRef ds:uri="http://schemas.openxmlformats.org/officeDocument/2006/bibliography"/>
   </ds:schemaRefs>

</xml_diff>